<commit_message>
update julia sir stochastic
</commit_message>
<xml_diff>
--- a/manuscript/Draft01.docx
+++ b/manuscript/Draft01.docx
@@ -752,6 +752,7 @@
           <w:sz w:val="20"/>
           <w:szCs w:val="20"/>
         </w:rPr>
+        <w:lastRenderedPageBreak/>
         <w:t>Abstract</w:t>
       </w:r>
       <w:r>
@@ -783,210 +784,6 @@
           <w:szCs w:val="20"/>
         </w:rPr>
         <w:t>250 words)</w:t>
-      </w:r>
-    </w:p>
-    <w:p>
-      <w:pPr>
-        <w:keepNext/>
-        <w:pBdr>
-          <w:top w:val="nil"/>
-          <w:left w:val="nil"/>
-          <w:bottom w:val="nil"/>
-          <w:right w:val="nil"/>
-          <w:between w:val="nil"/>
-        </w:pBdr>
-        <w:spacing w:before="240" w:after="60" w:line="360" w:lineRule="auto"/>
-        <w:jc w:val="both"/>
-        <w:rPr>
-          <w:rFonts w:ascii="Arial" w:hAnsi="Arial" w:cs="Arial"/>
-          <w:color w:val="000000"/>
-          <w:sz w:val="20"/>
-          <w:szCs w:val="20"/>
-        </w:rPr>
-      </w:pPr>
-      <w:r>
-        <w:rPr>
-          <w:rFonts w:ascii="Arial" w:hAnsi="Arial" w:cs="Arial"/>
-          <w:color w:val="000000"/>
-          <w:sz w:val="20"/>
-          <w:szCs w:val="20"/>
-        </w:rPr>
-        <w:t xml:space="preserve">Antimicrobial-resistant organisms (AMROs) are a major threat to public health. These organisms increase mortality, hospital length of stay, and healthcare associated costs. Many AMROs are present in both hospitals and the broader community; however, information on AMRO transmission in both settings is limited. In this work, we leverage electronic health records from a major New </w:t>
-      </w:r>
-      <w:r>
-        <w:rPr>
-          <w:rFonts w:ascii="Arial" w:hAnsi="Arial" w:cs="Arial"/>
-          <w:color w:val="000000"/>
-          <w:sz w:val="20"/>
-          <w:szCs w:val="20"/>
-        </w:rPr>
-        <w:lastRenderedPageBreak/>
-        <w:t xml:space="preserve">York City hospital system collected during 2020-2021 to support simulation of importation and transmission, and inference of critical epidemiological quantities for eight pathogens. We develop an agent-based model to simulate admission, transfer, and discharge of patients in the hospital system, AMRO importation from the community, and patient-to-patient transmission of AMROs. The model is coupled with a Bayesian inference algorithm to estimate importation and nosocomial transmission rates.  We evaluate parameter identifiability for this model-inference system and then apply the framework to estimate both quantities for seven prevalent organisms: </w:t>
-      </w:r>
-      <w:r>
-        <w:rPr>
-          <w:rFonts w:ascii="Arial" w:hAnsi="Arial" w:cs="Arial"/>
-          <w:i/>
-          <w:iCs/>
-          <w:color w:val="000000"/>
-          <w:sz w:val="20"/>
-          <w:szCs w:val="20"/>
-        </w:rPr>
-        <w:t xml:space="preserve">Escherichia coli, Klebsiella pneumoniae, Pseudomonas aeruginosa, Staphylococcus aureus </w:t>
-      </w:r>
-      <w:r>
-        <w:rPr>
-          <w:rFonts w:ascii="Arial" w:hAnsi="Arial" w:cs="Arial"/>
-          <w:color w:val="000000"/>
-          <w:sz w:val="20"/>
-          <w:szCs w:val="20"/>
-        </w:rPr>
-        <w:t xml:space="preserve">(both sensitive, MSSA, and resistant, MRSA, phenotypes), </w:t>
-      </w:r>
-      <w:r>
-        <w:rPr>
-          <w:rFonts w:ascii="Arial" w:hAnsi="Arial" w:cs="Arial"/>
-          <w:i/>
-          <w:iCs/>
-          <w:color w:val="000000"/>
-          <w:sz w:val="20"/>
-          <w:szCs w:val="20"/>
-        </w:rPr>
-        <w:t>Candida albicans, Staphylococcus epidermidis</w:t>
-      </w:r>
-      <w:r>
-        <w:rPr>
-          <w:rFonts w:ascii="Arial" w:hAnsi="Arial" w:cs="Arial"/>
-          <w:color w:val="000000"/>
-          <w:sz w:val="20"/>
-          <w:szCs w:val="20"/>
-        </w:rPr>
-        <w:t xml:space="preserve">, and </w:t>
-      </w:r>
-      <w:r>
-        <w:rPr>
-          <w:rFonts w:ascii="Arial" w:hAnsi="Arial" w:cs="Arial"/>
-          <w:i/>
-          <w:iCs/>
-          <w:color w:val="000000"/>
-          <w:sz w:val="20"/>
-          <w:szCs w:val="20"/>
-        </w:rPr>
-        <w:t>Enterococcus faecalis</w:t>
-      </w:r>
-      <w:r>
-        <w:rPr>
-          <w:rFonts w:ascii="Arial" w:hAnsi="Arial" w:cs="Arial"/>
-          <w:color w:val="000000"/>
-          <w:sz w:val="20"/>
-          <w:szCs w:val="20"/>
-        </w:rPr>
-        <w:t xml:space="preserve">. The parameter estimates reveal substantially higher community prevalence (i.e., importation rate) for </w:t>
-      </w:r>
-      <w:r>
-        <w:rPr>
-          <w:rFonts w:ascii="Arial" w:hAnsi="Arial" w:cs="Arial"/>
-          <w:i/>
-          <w:iCs/>
-          <w:color w:val="000000"/>
-          <w:sz w:val="20"/>
-          <w:szCs w:val="20"/>
-        </w:rPr>
-        <w:t>E. coli</w:t>
-      </w:r>
-      <w:r>
-        <w:rPr>
-          <w:rFonts w:ascii="Arial" w:hAnsi="Arial" w:cs="Arial"/>
-          <w:color w:val="000000"/>
-          <w:sz w:val="20"/>
-          <w:szCs w:val="20"/>
-        </w:rPr>
-        <w:t xml:space="preserve"> and </w:t>
-      </w:r>
-      <w:r>
-        <w:rPr>
-          <w:rFonts w:ascii="Arial" w:hAnsi="Arial" w:cs="Arial"/>
-          <w:i/>
-          <w:iCs/>
-          <w:color w:val="000000"/>
-          <w:sz w:val="20"/>
-          <w:szCs w:val="20"/>
-        </w:rPr>
-        <w:t>K. pneumoniae</w:t>
-      </w:r>
-      <w:r>
-        <w:rPr>
-          <w:rFonts w:ascii="Arial" w:hAnsi="Arial" w:cs="Arial"/>
-          <w:color w:val="000000"/>
-          <w:sz w:val="20"/>
-          <w:szCs w:val="20"/>
-        </w:rPr>
-        <w:t xml:space="preserve"> than the other six organisms. Nosocomial transmission rates are found to be highest for </w:t>
-      </w:r>
-      <w:r>
-        <w:rPr>
-          <w:rFonts w:ascii="Arial" w:hAnsi="Arial" w:cs="Arial"/>
-          <w:i/>
-          <w:iCs/>
-          <w:color w:val="000000"/>
-          <w:sz w:val="20"/>
-          <w:szCs w:val="20"/>
-        </w:rPr>
-        <w:t>P. aeruginosa</w:t>
-      </w:r>
-      <w:r>
-        <w:rPr>
-          <w:rFonts w:ascii="Arial" w:hAnsi="Arial" w:cs="Arial"/>
-          <w:color w:val="000000"/>
-          <w:sz w:val="20"/>
-          <w:szCs w:val="20"/>
-        </w:rPr>
-        <w:t xml:space="preserve"> and MSSA. This work highlights how fine-scale patient data can support dynamic modeling and estimation of epidemiological properties of </w:t>
-      </w:r>
-      <w:r>
-        <w:rPr>
-          <w:rFonts w:ascii="Arial" w:hAnsi="Arial" w:cs="Arial"/>
-          <w:color w:val="000000"/>
-          <w:sz w:val="20"/>
-          <w:szCs w:val="20"/>
-        </w:rPr>
-        <w:t>microorganisms</w:t>
-      </w:r>
-      <w:r>
-        <w:rPr>
-          <w:rFonts w:ascii="Arial" w:hAnsi="Arial" w:cs="Arial"/>
-          <w:color w:val="000000"/>
-          <w:sz w:val="20"/>
-          <w:szCs w:val="20"/>
-        </w:rPr>
-        <w:t xml:space="preserve">. Evaluation of the community prevalence and transmission potential for different </w:t>
-      </w:r>
-      <w:r>
-        <w:rPr>
-          <w:rFonts w:ascii="Arial" w:hAnsi="Arial" w:cs="Arial"/>
-          <w:color w:val="000000"/>
-          <w:sz w:val="20"/>
-          <w:szCs w:val="20"/>
-        </w:rPr>
-        <w:t>pathogens</w:t>
-      </w:r>
-      <w:r>
-        <w:rPr>
-          <w:rFonts w:ascii="Arial" w:hAnsi="Arial" w:cs="Arial"/>
-          <w:color w:val="000000"/>
-          <w:sz w:val="20"/>
-          <w:szCs w:val="20"/>
-        </w:rPr>
-        <w:t xml:space="preserve"> </w:t>
-      </w:r>
-      <w:r>
-        <w:rPr>
-          <w:rFonts w:ascii="Arial" w:hAnsi="Arial" w:cs="Arial"/>
-          <w:color w:val="000000"/>
-          <w:sz w:val="20"/>
-          <w:szCs w:val="20"/>
-        </w:rPr>
-        <w:t>could ultimately support the development of in-hospital control measures that limit the spread of these pathogens.</w:t>
       </w:r>
     </w:p>
     <w:p>
@@ -1286,31 +1083,159 @@
           <w:sz w:val="20"/>
           <w:szCs w:val="20"/>
         </w:rPr>
-        <w:t xml:space="preserve"> This have been referred as biogeography of bacterial comunities in t</w:t>
-      </w:r>
-      <w:r>
-        <w:rPr>
-          <w:rFonts w:ascii="Arial" w:hAnsi="Arial" w:cs="Arial"/>
-          <w:sz w:val="20"/>
-          <w:szCs w:val="20"/>
-        </w:rPr>
-        <w:t>bu</w:t>
-      </w:r>
-      <w:r>
-        <w:rPr>
-          <w:rFonts w:ascii="Arial" w:hAnsi="Arial" w:cs="Arial"/>
-          <w:sz w:val="20"/>
-          <w:szCs w:val="20"/>
-        </w:rPr>
-        <w:t xml:space="preserve">he human body. Researchers widely had recognize this and focussed research efforts towards elucidate diversity and distribution of the human microbiota. </w:t>
-      </w:r>
-      <w:r>
-        <w:rPr>
-          <w:rFonts w:ascii="Arial" w:hAnsi="Arial" w:cs="Arial"/>
-          <w:sz w:val="20"/>
-          <w:szCs w:val="20"/>
-        </w:rPr>
-        <w:t xml:space="preserve">In hospital settings </w:t>
+        <w:t xml:space="preserve"> This </w:t>
+      </w:r>
+      <w:r>
+        <w:rPr>
+          <w:rFonts w:ascii="Arial" w:hAnsi="Arial" w:cs="Arial"/>
+          <w:sz w:val="20"/>
+          <w:szCs w:val="20"/>
+        </w:rPr>
+        <w:t>has</w:t>
+      </w:r>
+      <w:r>
+        <w:rPr>
+          <w:rFonts w:ascii="Arial" w:hAnsi="Arial" w:cs="Arial"/>
+          <w:sz w:val="20"/>
+          <w:szCs w:val="20"/>
+        </w:rPr>
+        <w:t xml:space="preserve"> been referred </w:t>
+      </w:r>
+      <w:r>
+        <w:rPr>
+          <w:rFonts w:ascii="Arial" w:hAnsi="Arial" w:cs="Arial"/>
+          <w:sz w:val="20"/>
+          <w:szCs w:val="20"/>
+        </w:rPr>
+        <w:t xml:space="preserve">to </w:t>
+      </w:r>
+      <w:r>
+        <w:rPr>
+          <w:rFonts w:ascii="Arial" w:hAnsi="Arial" w:cs="Arial"/>
+          <w:sz w:val="20"/>
+          <w:szCs w:val="20"/>
+        </w:rPr>
+        <w:t xml:space="preserve">as </w:t>
+      </w:r>
+      <w:r>
+        <w:rPr>
+          <w:rFonts w:ascii="Arial" w:hAnsi="Arial" w:cs="Arial"/>
+          <w:sz w:val="20"/>
+          <w:szCs w:val="20"/>
+        </w:rPr>
+        <w:t xml:space="preserve">the </w:t>
+      </w:r>
+      <w:r>
+        <w:rPr>
+          <w:rFonts w:ascii="Arial" w:hAnsi="Arial" w:cs="Arial"/>
+          <w:sz w:val="20"/>
+          <w:szCs w:val="20"/>
+        </w:rPr>
+        <w:t xml:space="preserve">biogeography of bacterial </w:t>
+      </w:r>
+      <w:r>
+        <w:rPr>
+          <w:rFonts w:ascii="Arial" w:hAnsi="Arial" w:cs="Arial"/>
+          <w:sz w:val="20"/>
+          <w:szCs w:val="20"/>
+        </w:rPr>
+        <w:t>communities</w:t>
+      </w:r>
+      <w:r>
+        <w:rPr>
+          <w:rFonts w:ascii="Arial" w:hAnsi="Arial" w:cs="Arial"/>
+          <w:sz w:val="20"/>
+          <w:szCs w:val="20"/>
+        </w:rPr>
+        <w:t xml:space="preserve"> in </w:t>
+      </w:r>
+      <w:r>
+        <w:rPr>
+          <w:rFonts w:ascii="Arial" w:hAnsi="Arial" w:cs="Arial"/>
+          <w:sz w:val="20"/>
+          <w:szCs w:val="20"/>
+        </w:rPr>
+        <w:t>the</w:t>
+      </w:r>
+      <w:r>
+        <w:rPr>
+          <w:rFonts w:ascii="Arial" w:hAnsi="Arial" w:cs="Arial"/>
+          <w:sz w:val="20"/>
+          <w:szCs w:val="20"/>
+        </w:rPr>
+        <w:t xml:space="preserve"> human body. Researchers widely had recognize this and </w:t>
+      </w:r>
+      <w:r>
+        <w:rPr>
+          <w:rFonts w:ascii="Arial" w:hAnsi="Arial" w:cs="Arial"/>
+          <w:sz w:val="20"/>
+          <w:szCs w:val="20"/>
+        </w:rPr>
+        <w:t>focus</w:t>
+      </w:r>
+      <w:r>
+        <w:rPr>
+          <w:rFonts w:ascii="Arial" w:hAnsi="Arial" w:cs="Arial"/>
+          <w:sz w:val="20"/>
+          <w:szCs w:val="20"/>
+        </w:rPr>
+        <w:t xml:space="preserve"> research efforts </w:t>
+      </w:r>
+      <w:r>
+        <w:rPr>
+          <w:rFonts w:ascii="Arial" w:hAnsi="Arial" w:cs="Arial"/>
+          <w:sz w:val="20"/>
+          <w:szCs w:val="20"/>
+        </w:rPr>
+        <w:t>on elucidating</w:t>
+      </w:r>
+      <w:r>
+        <w:rPr>
+          <w:rFonts w:ascii="Arial" w:hAnsi="Arial" w:cs="Arial"/>
+          <w:sz w:val="20"/>
+          <w:szCs w:val="20"/>
+        </w:rPr>
+        <w:t xml:space="preserve"> </w:t>
+      </w:r>
+      <w:r>
+        <w:rPr>
+          <w:rFonts w:ascii="Arial" w:hAnsi="Arial" w:cs="Arial"/>
+          <w:sz w:val="20"/>
+          <w:szCs w:val="20"/>
+        </w:rPr>
+        <w:t xml:space="preserve">the </w:t>
+      </w:r>
+      <w:r>
+        <w:rPr>
+          <w:rFonts w:ascii="Arial" w:hAnsi="Arial" w:cs="Arial"/>
+          <w:sz w:val="20"/>
+          <w:szCs w:val="20"/>
+        </w:rPr>
+        <w:t xml:space="preserve">diversity and distribution of the human microbiota. </w:t>
+      </w:r>
+      <w:r>
+        <w:rPr>
+          <w:rFonts w:ascii="Arial" w:hAnsi="Arial" w:cs="Arial"/>
+          <w:sz w:val="20"/>
+          <w:szCs w:val="20"/>
+        </w:rPr>
+        <w:t>In hospital settings</w:t>
+      </w:r>
+      <w:r>
+        <w:rPr>
+          <w:rFonts w:ascii="Arial" w:hAnsi="Arial" w:cs="Arial"/>
+          <w:sz w:val="20"/>
+          <w:szCs w:val="20"/>
+        </w:rPr>
+        <w:t>,</w:t>
+      </w:r>
+      <w:r>
+        <w:rPr>
+          <w:rFonts w:ascii="Arial" w:hAnsi="Arial" w:cs="Arial"/>
+          <w:sz w:val="20"/>
+          <w:szCs w:val="20"/>
+        </w:rPr>
+        <w:t xml:space="preserve"> </w:t>
       </w:r>
       <w:r>
         <w:rPr>
@@ -1342,71 +1267,39 @@
           <w:sz w:val="20"/>
           <w:szCs w:val="20"/>
         </w:rPr>
-        <w:t xml:space="preserve"> sites the human host cascade a series of immune response towards </w:t>
-      </w:r>
-      <w:r>
-        <w:rPr>
-          <w:rFonts w:ascii="Arial" w:hAnsi="Arial" w:cs="Arial"/>
-          <w:sz w:val="20"/>
-          <w:szCs w:val="20"/>
-        </w:rPr>
-        <w:t xml:space="preserve">treating </w:t>
-      </w:r>
-      <w:r>
-        <w:rPr>
-          <w:rFonts w:ascii="Arial" w:hAnsi="Arial" w:cs="Arial"/>
-          <w:sz w:val="20"/>
-          <w:szCs w:val="20"/>
-        </w:rPr>
-        <w:t>the infection</w:t>
-      </w:r>
-      <w:r>
-        <w:rPr>
-          <w:rFonts w:ascii="Arial" w:hAnsi="Arial" w:cs="Arial"/>
-          <w:sz w:val="20"/>
-          <w:szCs w:val="20"/>
-        </w:rPr>
-        <w:t xml:space="preserve"> </w:t>
-      </w:r>
-      <w:r>
-        <w:rPr>
-          <w:rFonts w:ascii="Arial" w:hAnsi="Arial" w:cs="Arial"/>
-          <w:sz w:val="20"/>
-          <w:szCs w:val="20"/>
-        </w:rPr>
-        <w:t>which</w:t>
-      </w:r>
-      <w:r>
-        <w:rPr>
-          <w:rFonts w:ascii="Arial" w:hAnsi="Arial" w:cs="Arial"/>
-          <w:sz w:val="20"/>
-          <w:szCs w:val="20"/>
-        </w:rPr>
-        <w:t xml:space="preserve"> increase </w:t>
-      </w:r>
-      <w:r>
-        <w:rPr>
-          <w:rFonts w:ascii="Arial" w:hAnsi="Arial" w:cs="Arial"/>
-          <w:sz w:val="20"/>
-          <w:szCs w:val="20"/>
-        </w:rPr>
-        <w:t xml:space="preserve">the </w:t>
-      </w:r>
-      <w:r>
-        <w:rPr>
-          <w:rFonts w:ascii="Arial" w:hAnsi="Arial" w:cs="Arial"/>
-          <w:sz w:val="20"/>
-          <w:szCs w:val="20"/>
-        </w:rPr>
-        <w:t xml:space="preserve">length of stay, and are a major </w:t>
-      </w:r>
-      <w:r>
-        <w:rPr>
-          <w:rFonts w:ascii="Arial" w:hAnsi="Arial" w:cs="Arial"/>
-          <w:sz w:val="20"/>
-          <w:szCs w:val="20"/>
-        </w:rPr>
-        <w:t>contributor</w:t>
+        <w:t xml:space="preserve"> sites</w:t>
+      </w:r>
+      <w:r>
+        <w:rPr>
+          <w:rFonts w:ascii="Arial" w:hAnsi="Arial" w:cs="Arial"/>
+          <w:sz w:val="20"/>
+          <w:szCs w:val="20"/>
+        </w:rPr>
+        <w:t>, the human host cascades a series of immune responses toward treating the infection. This increase</w:t>
+      </w:r>
+      <w:r>
+        <w:rPr>
+          <w:rFonts w:ascii="Arial" w:hAnsi="Arial" w:cs="Arial"/>
+          <w:sz w:val="20"/>
+          <w:szCs w:val="20"/>
+        </w:rPr>
+        <w:t>s</w:t>
+      </w:r>
+      <w:r>
+        <w:rPr>
+          <w:rFonts w:ascii="Arial" w:hAnsi="Arial" w:cs="Arial"/>
+          <w:sz w:val="20"/>
+          <w:szCs w:val="20"/>
+        </w:rPr>
+        <w:t xml:space="preserve"> the length of stay and significantly </w:t>
+      </w:r>
+      <w:r>
+        <w:rPr>
+          <w:rFonts w:ascii="Arial" w:hAnsi="Arial" w:cs="Arial"/>
+          <w:sz w:val="20"/>
+          <w:szCs w:val="20"/>
+        </w:rPr>
+        <w:t>contributes</w:t>
       </w:r>
       <w:r>
         <w:rPr>
@@ -1422,7 +1315,23 @@
           <w:sz w:val="20"/>
           <w:szCs w:val="20"/>
         </w:rPr>
-        <w:t>Despite this fact understanding in-hospital (nosocomial) transmission is tremendously challenging</w:t>
+        <w:t>Despite this fact understanding</w:t>
+      </w:r>
+      <w:r>
+        <w:rPr>
+          <w:rFonts w:ascii="Arial" w:hAnsi="Arial" w:cs="Arial"/>
+          <w:sz w:val="20"/>
+          <w:szCs w:val="20"/>
+        </w:rPr>
+        <w:t xml:space="preserve"> and quantifying</w:t>
+      </w:r>
+      <w:r>
+        <w:rPr>
+          <w:rFonts w:ascii="Arial" w:hAnsi="Arial" w:cs="Arial"/>
+          <w:sz w:val="20"/>
+          <w:szCs w:val="20"/>
+        </w:rPr>
+        <w:t xml:space="preserve"> in-hospital (nosocomial) transmission is tremendously challenging</w:t>
       </w:r>
       <w:r>
         <w:rPr>
@@ -1609,8 +1518,31 @@
           <w:sz w:val="20"/>
           <w:szCs w:val="20"/>
         </w:rPr>
-        <w:lastRenderedPageBreak/>
-        <w:t>Nosocomial transmission is thought to be a contribution of patient-to-patient, environmental, and health-care-workers associated transmission</w:t>
+        <w:t xml:space="preserve">Nosocomial transmission is thought </w:t>
+      </w:r>
+      <w:r>
+        <w:rPr>
+          <w:rFonts w:ascii="Arial" w:hAnsi="Arial" w:cs="Arial"/>
+          <w:sz w:val="20"/>
+          <w:szCs w:val="20"/>
+        </w:rPr>
+        <w:t xml:space="preserve">to be </w:t>
+      </w:r>
+      <w:r>
+        <w:rPr>
+          <w:rFonts w:ascii="Arial" w:hAnsi="Arial" w:cs="Arial"/>
+          <w:sz w:val="20"/>
+          <w:szCs w:val="20"/>
+        </w:rPr>
+        <w:t xml:space="preserve">a contribution of </w:t>
+      </w:r>
+      <w:r>
+        <w:rPr>
+          <w:rFonts w:ascii="Arial" w:hAnsi="Arial" w:cs="Arial"/>
+          <w:sz w:val="20"/>
+          <w:szCs w:val="20"/>
+        </w:rPr>
+        <w:t>patient-to-patient, environmental, and health-care-workers associated transmission</w:t>
       </w:r>
       <w:r>
         <w:rPr>
@@ -1626,15 +1558,55 @@
           <w:sz w:val="20"/>
           <w:szCs w:val="20"/>
         </w:rPr>
-        <w:t xml:space="preserve"> In this study we compare </w:t>
-      </w:r>
-      <w:r>
-        <w:rPr>
-          <w:rFonts w:ascii="Arial" w:hAnsi="Arial" w:cs="Arial"/>
-          <w:sz w:val="20"/>
-          <w:szCs w:val="20"/>
-        </w:rPr>
-        <w:t>different approaches to model transmission dynamics of patient-to-patient and environmental transmission. We consider first a model which tracks the environmental force of infection</w:t>
+        <w:t xml:space="preserve"> </w:t>
+      </w:r>
+      <w:r>
+        <w:rPr>
+          <w:rFonts w:ascii="Arial" w:hAnsi="Arial" w:cs="Arial"/>
+          <w:sz w:val="20"/>
+          <w:szCs w:val="20"/>
+        </w:rPr>
+        <w:t>This study compares</w:t>
+      </w:r>
+      <w:r>
+        <w:rPr>
+          <w:rFonts w:ascii="Arial" w:hAnsi="Arial" w:cs="Arial"/>
+          <w:sz w:val="20"/>
+          <w:szCs w:val="20"/>
+        </w:rPr>
+        <w:t xml:space="preserve"> </w:t>
+      </w:r>
+      <w:r>
+        <w:rPr>
+          <w:rFonts w:ascii="Arial" w:hAnsi="Arial" w:cs="Arial"/>
+          <w:sz w:val="20"/>
+          <w:szCs w:val="20"/>
+        </w:rPr>
+        <w:t xml:space="preserve">different approaches to model </w:t>
+      </w:r>
+      <w:r>
+        <w:rPr>
+          <w:rFonts w:ascii="Arial" w:hAnsi="Arial" w:cs="Arial"/>
+          <w:sz w:val="20"/>
+          <w:szCs w:val="20"/>
+        </w:rPr>
+        <w:t>patient-to-patient and environmental transmission dynamics</w:t>
+      </w:r>
+      <w:r>
+        <w:rPr>
+          <w:rFonts w:ascii="Arial" w:hAnsi="Arial" w:cs="Arial"/>
+          <w:sz w:val="20"/>
+          <w:szCs w:val="20"/>
+        </w:rPr>
+        <w:t>. We consider first a model which tracks the environmental force of infection</w:t>
+      </w:r>
+      <w:r>
+        <w:rPr>
+          <w:rFonts w:ascii="Arial" w:hAnsi="Arial" w:cs="Arial"/>
+          <w:sz w:val="20"/>
+          <w:szCs w:val="20"/>
+        </w:rPr>
+        <w:t>,</w:t>
       </w:r>
       <w:r>
         <w:rPr>
@@ -1650,7 +1622,39 @@
           <w:sz w:val="20"/>
           <w:szCs w:val="20"/>
         </w:rPr>
-        <w:t xml:space="preserve"> This environmental force of infection is also cleared at a constant rate reflecting cleaning of sur</w:t>
+        <w:t xml:space="preserve"> This environmental force of infection is also cleared </w:t>
+      </w:r>
+      <w:r>
+        <w:rPr>
+          <w:rFonts w:ascii="Arial" w:hAnsi="Arial" w:cs="Arial"/>
+          <w:sz w:val="20"/>
+          <w:szCs w:val="20"/>
+        </w:rPr>
+        <w:t>constantly,</w:t>
+      </w:r>
+      <w:r>
+        <w:rPr>
+          <w:rFonts w:ascii="Arial" w:hAnsi="Arial" w:cs="Arial"/>
+          <w:sz w:val="20"/>
+          <w:szCs w:val="20"/>
+        </w:rPr>
+        <w:t xml:space="preserve"> reflecting </w:t>
+      </w:r>
+      <w:r>
+        <w:rPr>
+          <w:rFonts w:ascii="Arial" w:hAnsi="Arial" w:cs="Arial"/>
+          <w:sz w:val="20"/>
+          <w:szCs w:val="20"/>
+        </w:rPr>
+        <w:t xml:space="preserve">the </w:t>
+      </w:r>
+      <w:r>
+        <w:rPr>
+          <w:rFonts w:ascii="Arial" w:hAnsi="Arial" w:cs="Arial"/>
+          <w:sz w:val="20"/>
+          <w:szCs w:val="20"/>
+        </w:rPr>
+        <w:t>cleaning of sur</w:t>
       </w:r>
       <w:r>
         <w:rPr>
@@ -1674,7 +1678,7 @@
           <w:sz w:val="20"/>
           <w:szCs w:val="20"/>
         </w:rPr>
-        <w:t xml:space="preserve">Second, recognizing that a more specified model would require explicit modeling of the bacterial communities in the environment we use a logistic growth to model a community of </w:t>
+        <w:t xml:space="preserve">Second, a more specified model would require explicit modeling of the bacterial communities in the environment we use a logistic growth to model a community of </w:t>
       </w:r>
       <w:r>
         <w:rPr>
@@ -1706,7 +1710,39 @@
           <w:sz w:val="20"/>
           <w:szCs w:val="20"/>
         </w:rPr>
-        <w:t xml:space="preserve"> in hospital surfaces. Third, is likely that bacterial live in multispecies communities in </w:t>
+        <w:t xml:space="preserve"> in hospital surfaces. Third, </w:t>
+      </w:r>
+      <w:r>
+        <w:rPr>
+          <w:rFonts w:ascii="Arial" w:hAnsi="Arial" w:cs="Arial"/>
+          <w:sz w:val="20"/>
+          <w:szCs w:val="20"/>
+        </w:rPr>
+        <w:t>bacteria likely</w:t>
+      </w:r>
+      <w:r>
+        <w:rPr>
+          <w:rFonts w:ascii="Arial" w:hAnsi="Arial" w:cs="Arial"/>
+          <w:sz w:val="20"/>
+          <w:szCs w:val="20"/>
+        </w:rPr>
+        <w:t xml:space="preserve"> live in multispecies communities </w:t>
+      </w:r>
+      <w:r>
+        <w:rPr>
+          <w:rFonts w:ascii="Arial" w:hAnsi="Arial" w:cs="Arial"/>
+          <w:sz w:val="20"/>
+          <w:szCs w:val="20"/>
+        </w:rPr>
+        <w:t>on</w:t>
+      </w:r>
+      <w:r>
+        <w:rPr>
+          <w:rFonts w:ascii="Arial" w:hAnsi="Arial" w:cs="Arial"/>
+          <w:sz w:val="20"/>
+          <w:szCs w:val="20"/>
+        </w:rPr>
+        <w:t xml:space="preserve"> </w:t>
       </w:r>
       <w:r>
         <w:rPr>
@@ -1722,81 +1758,176 @@
           <w:sz w:val="20"/>
           <w:szCs w:val="20"/>
         </w:rPr>
-        <w:t xml:space="preserve">. In consequence we design a </w:t>
-      </w:r>
-      <w:r>
-        <w:rPr>
-          <w:rFonts w:ascii="Arial" w:hAnsi="Arial" w:cs="Arial"/>
-          <w:sz w:val="20"/>
-          <w:szCs w:val="20"/>
-        </w:rPr>
-        <w:t xml:space="preserve">dynamic model that explictly include </w:t>
-      </w:r>
-      <w:r>
-        <w:rPr>
-          <w:rFonts w:ascii="Arial" w:hAnsi="Arial" w:cs="Arial"/>
-          <w:sz w:val="20"/>
-          <w:szCs w:val="20"/>
-        </w:rPr>
-        <w:t xml:space="preserve">this </w:t>
-      </w:r>
-      <w:r>
-        <w:rPr>
-          <w:rFonts w:ascii="Arial" w:hAnsi="Arial" w:cs="Arial"/>
-          <w:sz w:val="20"/>
-          <w:szCs w:val="20"/>
-        </w:rPr>
-        <w:t xml:space="preserve">mutispecies communities </w:t>
-      </w:r>
-      <w:r>
-        <w:rPr>
-          <w:rFonts w:ascii="Arial" w:hAnsi="Arial" w:cs="Arial"/>
-          <w:sz w:val="20"/>
-          <w:szCs w:val="20"/>
-        </w:rPr>
-        <w:t>co-existance.</w:t>
-      </w:r>
-      <w:r>
-        <w:rPr>
-          <w:rFonts w:ascii="Arial" w:hAnsi="Arial" w:cs="Arial"/>
-          <w:sz w:val="20"/>
-          <w:szCs w:val="20"/>
-        </w:rPr>
-        <w:t xml:space="preserve"> At last we compared the transmission dynamics, i.e. the hospital prevalence as well as trade-off between the patient-to-patient and environmental transmission rates in the different models.</w:t>
-      </w:r>
-    </w:p>
-    <w:p>
-      <w:pPr>
-        <w:spacing w:line="360" w:lineRule="auto"/>
-        <w:jc w:val="both"/>
-        <w:rPr>
-          <w:rFonts w:ascii="Arial" w:hAnsi="Arial" w:cs="Arial"/>
-          <w:sz w:val="20"/>
-          <w:szCs w:val="20"/>
-        </w:rPr>
-      </w:pPr>
-    </w:p>
-    <w:p>
-      <w:pPr>
-        <w:spacing w:line="360" w:lineRule="auto"/>
-        <w:jc w:val="both"/>
-        <w:rPr>
-          <w:rFonts w:ascii="Arial" w:hAnsi="Arial" w:cs="Arial"/>
-          <w:sz w:val="20"/>
-          <w:szCs w:val="20"/>
-        </w:rPr>
-      </w:pPr>
-    </w:p>
-    <w:p>
-      <w:pPr>
-        <w:spacing w:line="360" w:lineRule="auto"/>
-        <w:jc w:val="both"/>
-        <w:rPr>
-          <w:rFonts w:ascii="Arial" w:hAnsi="Arial" w:cs="Arial"/>
-          <w:sz w:val="20"/>
-          <w:szCs w:val="20"/>
-        </w:rPr>
-      </w:pPr>
+        <w:t xml:space="preserve">. </w:t>
+      </w:r>
+      <w:r>
+        <w:rPr>
+          <w:rFonts w:ascii="Arial" w:hAnsi="Arial" w:cs="Arial"/>
+          <w:sz w:val="20"/>
+          <w:szCs w:val="20"/>
+        </w:rPr>
+        <w:t>Consequently</w:t>
+      </w:r>
+      <w:r>
+        <w:rPr>
+          <w:rFonts w:ascii="Arial" w:hAnsi="Arial" w:cs="Arial"/>
+          <w:sz w:val="20"/>
+          <w:szCs w:val="20"/>
+        </w:rPr>
+        <w:t>,</w:t>
+      </w:r>
+      <w:r>
+        <w:rPr>
+          <w:rFonts w:ascii="Arial" w:hAnsi="Arial" w:cs="Arial"/>
+          <w:sz w:val="20"/>
+          <w:szCs w:val="20"/>
+        </w:rPr>
+        <w:t xml:space="preserve"> we design a </w:t>
+      </w:r>
+      <w:r>
+        <w:rPr>
+          <w:rFonts w:ascii="Arial" w:hAnsi="Arial" w:cs="Arial"/>
+          <w:sz w:val="20"/>
+          <w:szCs w:val="20"/>
+        </w:rPr>
+        <w:t xml:space="preserve">dynamic model that </w:t>
+      </w:r>
+      <w:r>
+        <w:rPr>
+          <w:rFonts w:ascii="Arial" w:hAnsi="Arial" w:cs="Arial"/>
+          <w:sz w:val="20"/>
+          <w:szCs w:val="20"/>
+        </w:rPr>
+        <w:t>explicitly</w:t>
+      </w:r>
+      <w:r>
+        <w:rPr>
+          <w:rFonts w:ascii="Arial" w:hAnsi="Arial" w:cs="Arial"/>
+          <w:sz w:val="20"/>
+          <w:szCs w:val="20"/>
+        </w:rPr>
+        <w:t xml:space="preserve"> </w:t>
+      </w:r>
+      <w:r>
+        <w:rPr>
+          <w:rFonts w:ascii="Arial" w:hAnsi="Arial" w:cs="Arial"/>
+          <w:sz w:val="20"/>
+          <w:szCs w:val="20"/>
+        </w:rPr>
+        <w:t>includes</w:t>
+      </w:r>
+      <w:r>
+        <w:rPr>
+          <w:rFonts w:ascii="Arial" w:hAnsi="Arial" w:cs="Arial"/>
+          <w:sz w:val="20"/>
+          <w:szCs w:val="20"/>
+        </w:rPr>
+        <w:t xml:space="preserve"> </w:t>
+      </w:r>
+      <w:r>
+        <w:rPr>
+          <w:rFonts w:ascii="Arial" w:hAnsi="Arial" w:cs="Arial"/>
+          <w:sz w:val="20"/>
+          <w:szCs w:val="20"/>
+        </w:rPr>
+        <w:t xml:space="preserve">these </w:t>
+      </w:r>
+      <w:r>
+        <w:rPr>
+          <w:rFonts w:ascii="Arial" w:hAnsi="Arial" w:cs="Arial"/>
+          <w:sz w:val="20"/>
+          <w:szCs w:val="20"/>
+        </w:rPr>
+        <w:t>multispecies</w:t>
+      </w:r>
+      <w:r>
+        <w:rPr>
+          <w:rFonts w:ascii="Arial" w:hAnsi="Arial" w:cs="Arial"/>
+          <w:sz w:val="20"/>
+          <w:szCs w:val="20"/>
+        </w:rPr>
+        <w:t xml:space="preserve"> communities</w:t>
+      </w:r>
+      <w:r>
+        <w:rPr>
+          <w:rFonts w:ascii="Arial" w:hAnsi="Arial" w:cs="Arial"/>
+          <w:sz w:val="20"/>
+          <w:szCs w:val="20"/>
+        </w:rPr>
+        <w:t xml:space="preserve"> </w:t>
+      </w:r>
+      <w:r>
+        <w:rPr>
+          <w:rFonts w:ascii="Arial" w:hAnsi="Arial" w:cs="Arial"/>
+          <w:sz w:val="20"/>
+          <w:szCs w:val="20"/>
+        </w:rPr>
+        <w:t>co-existence</w:t>
+      </w:r>
+      <w:r>
+        <w:rPr>
+          <w:rFonts w:ascii="Arial" w:hAnsi="Arial" w:cs="Arial"/>
+          <w:sz w:val="20"/>
+          <w:szCs w:val="20"/>
+        </w:rPr>
+        <w:t>.</w:t>
+      </w:r>
+      <w:r>
+        <w:rPr>
+          <w:rFonts w:ascii="Arial" w:hAnsi="Arial" w:cs="Arial"/>
+          <w:sz w:val="20"/>
+          <w:szCs w:val="20"/>
+        </w:rPr>
+        <w:t xml:space="preserve"> At last</w:t>
+      </w:r>
+      <w:r>
+        <w:rPr>
+          <w:rFonts w:ascii="Arial" w:hAnsi="Arial" w:cs="Arial"/>
+          <w:sz w:val="20"/>
+          <w:szCs w:val="20"/>
+        </w:rPr>
+        <w:t>,</w:t>
+      </w:r>
+      <w:r>
+        <w:rPr>
+          <w:rFonts w:ascii="Arial" w:hAnsi="Arial" w:cs="Arial"/>
+          <w:sz w:val="20"/>
+          <w:szCs w:val="20"/>
+        </w:rPr>
+        <w:t xml:space="preserve"> we compared the transmission dynamics, i.e.</w:t>
+      </w:r>
+      <w:r>
+        <w:rPr>
+          <w:rFonts w:ascii="Arial" w:hAnsi="Arial" w:cs="Arial"/>
+          <w:sz w:val="20"/>
+          <w:szCs w:val="20"/>
+        </w:rPr>
+        <w:t>,</w:t>
+      </w:r>
+      <w:r>
+        <w:rPr>
+          <w:rFonts w:ascii="Arial" w:hAnsi="Arial" w:cs="Arial"/>
+          <w:sz w:val="20"/>
+          <w:szCs w:val="20"/>
+        </w:rPr>
+        <w:t xml:space="preserve"> the hospital prevalence </w:t>
+      </w:r>
+      <w:r>
+        <w:rPr>
+          <w:rFonts w:ascii="Arial" w:hAnsi="Arial" w:cs="Arial"/>
+          <w:sz w:val="20"/>
+          <w:szCs w:val="20"/>
+        </w:rPr>
+        <w:t>and</w:t>
+      </w:r>
+      <w:r>
+        <w:rPr>
+          <w:rFonts w:ascii="Arial" w:hAnsi="Arial" w:cs="Arial"/>
+          <w:sz w:val="20"/>
+          <w:szCs w:val="20"/>
+        </w:rPr>
+        <w:t xml:space="preserve"> trade-off between the patient-to-patient and environmental transmission rates in the different models.</w:t>
+      </w:r>
     </w:p>
     <w:p>
       <w:pPr>
@@ -1826,6 +1957,7 @@
           <w:sz w:val="20"/>
           <w:szCs w:val="20"/>
         </w:rPr>
+        <w:lastRenderedPageBreak/>
         <w:t>Models of nosocomial transmission</w:t>
       </w:r>
       <w:r>
@@ -2239,7 +2371,6 @@
           <w:szCs w:val="20"/>
           <w:lang w:val="en-US"/>
         </w:rPr>
-        <w:lastRenderedPageBreak/>
         <w:t>Overview</w:t>
       </w:r>
     </w:p>
@@ -2260,7 +2391,16 @@
           <w:sz w:val="20"/>
           <w:szCs w:val="20"/>
         </w:rPr>
-        <w:t>To estimate key epidemiological characteristics of AMROs, we developed an ABM to simulate the dynamics of these organisms in hospital settings. The model was informed by patient hospitalization and culture data from electronic healthcare records collected between February 1 2020 and February 28 2021. We coupled the ABM with a Bayesian inference algorithm and, using simulated outbreaks, validated the ability of this ABM-inference system to identify importation and nosocomial transmission rates. We then assimilated the real-world lab-confirmed positive case data and estimated the importation and nosocomial transmission rates for eight co-circulating organisms. Using these estimated parameters and the ABM, we were able to reproduce the time series of positive cases for six clusters of wards in the hospital system. The estimated importation rates and nosocomial transmission rates were compared for the eight organisms.</w:t>
+        <w:t xml:space="preserve">To estimate key epidemiological characteristics of AMROs, we developed an ABM to simulate the dynamics of these organisms in hospital settings. The model was informed by patient hospitalization and culture data from electronic healthcare records collected between February 1 2020 and February 28 2021. We coupled the ABM with a Bayesian inference algorithm and, using simulated outbreaks, validated the ability of this ABM-inference system to identify importation and nosocomial transmission rates. We then assimilated the real-world lab-confirmed positive case data and estimated the importation and nosocomial transmission rates for eight co-circulating organisms. Using these estimated parameters and the ABM, we were able to reproduce the time </w:t>
+      </w:r>
+      <w:r>
+        <w:rPr>
+          <w:rFonts w:ascii="Arial" w:hAnsi="Arial" w:cs="Arial"/>
+          <w:sz w:val="20"/>
+          <w:szCs w:val="20"/>
+        </w:rPr>
+        <w:lastRenderedPageBreak/>
+        <w:t>series of positive cases for six clusters of wards in the hospital system. The estimated importation rates and nosocomial transmission rates were compared for the eight organisms.</w:t>
       </w:r>
     </w:p>
     <w:p>
@@ -2591,25 +2731,6 @@
     </w:p>
     <w:p>
       <w:pPr>
-        <w:pBdr>
-          <w:top w:val="nil"/>
-          <w:left w:val="nil"/>
-          <w:bottom w:val="nil"/>
-          <w:right w:val="nil"/>
-          <w:between w:val="nil"/>
-        </w:pBdr>
-        <w:spacing w:line="360" w:lineRule="auto"/>
-        <w:contextualSpacing/>
-        <w:rPr>
-          <w:rFonts w:ascii="Arial" w:hAnsi="Arial" w:cs="Arial"/>
-          <w:color w:val="000000"/>
-          <w:sz w:val="20"/>
-          <w:szCs w:val="20"/>
-        </w:rPr>
-      </w:pPr>
-    </w:p>
-    <w:p>
-      <w:pPr>
         <w:pStyle w:val="Bibliography"/>
         <w:spacing w:line="360" w:lineRule="auto"/>
         <w:rPr>
@@ -2724,7 +2845,6 @@
           <w:sz w:val="20"/>
           <w:lang w:val="en-GB"/>
         </w:rPr>
-        <w:lastRenderedPageBreak/>
         <w:t>2.</w:t>
       </w:r>
       <w:r>
@@ -3019,6 +3139,7 @@
           <w:sz w:val="20"/>
           <w:lang w:val="en-GB"/>
         </w:rPr>
+        <w:lastRenderedPageBreak/>
         <w:t>6.</w:t>
       </w:r>
       <w:r>
@@ -3658,7 +3779,6 @@
           <w:sz w:val="20"/>
           <w:lang w:val="en-GB"/>
         </w:rPr>
-        <w:lastRenderedPageBreak/>
         <w:t>15.</w:t>
       </w:r>
       <w:r>
@@ -3953,6 +4073,7 @@
           <w:sz w:val="20"/>
           <w:lang w:val="en-GB"/>
         </w:rPr>
+        <w:lastRenderedPageBreak/>
         <w:t>19.</w:t>
       </w:r>
       <w:r>
@@ -4661,7 +4782,6 @@
           <w:sz w:val="20"/>
           <w:lang w:val="en-GB"/>
         </w:rPr>
-        <w:lastRenderedPageBreak/>
         <w:t>29.</w:t>
       </w:r>
       <w:r>
@@ -4938,6 +5058,7 @@
           <w:sz w:val="20"/>
           <w:lang w:val="en-GB"/>
         </w:rPr>
+        <w:lastRenderedPageBreak/>
         <w:t>33.</w:t>
       </w:r>
       <w:r>
@@ -5864,7 +5985,6 @@
         </w:rPr>
       </w:pPr>
       <w:r>
-        <w:lastRenderedPageBreak/>
         <w:fldChar w:fldCharType="end"/>
       </w:r>
     </w:p>
@@ -6366,7 +6486,7 @@
           <w:sz w:val="20"/>
           <w:szCs w:val="20"/>
         </w:rPr>
-        <w:t xml:space="preserve">n-hospital patients normalized by ward size (average occupancy per day during the study period); blue lines show the 10 most populated </w:t>
+        <w:t xml:space="preserve">n-hospital patients normalized by ward size (average occupancy per day during the study period); blue lines show the 10 most populated wards, green lines the 10 least populated, and the remaining wards are shown in gray in the </w:t>
       </w:r>
       <w:r>
         <w:rPr>
@@ -6376,7 +6496,7 @@
           <w:szCs w:val="20"/>
         </w:rPr>
         <w:lastRenderedPageBreak/>
-        <w:t xml:space="preserve">wards, green lines the 10 least populated, and the remaining wards are shown in gray in the background </w:t>
+        <w:t xml:space="preserve">background </w:t>
       </w:r>
       <w:r>
         <w:rPr>
@@ -6860,7 +6980,7 @@
         </w:rPr>
         <w:lastRenderedPageBreak/>
         <w:drawing>
-          <wp:inline distT="0" distB="0" distL="0" distR="0" wp14:anchorId="4977768E" wp14:editId="7BBDF1A8">
+          <wp:inline distT="0" distB="0" distL="0" distR="0" wp14:anchorId="4977768E" wp14:editId="13AEB474">
             <wp:extent cx="5486400" cy="5283380"/>
             <wp:effectExtent l="0" t="0" r="0" b="0"/>
             <wp:docPr id="1" name="Picture 1" descr="Graphical user interface&#10;&#10;Description automatically generated"/>
@@ -7692,7 +7812,7 @@
         </w:rPr>
         <w:lastRenderedPageBreak/>
         <w:drawing>
-          <wp:inline distT="0" distB="0" distL="0" distR="0" wp14:anchorId="78D2F282" wp14:editId="6F687E82">
+          <wp:inline distT="0" distB="0" distL="0" distR="0" wp14:anchorId="78D2F282" wp14:editId="33D1D394">
             <wp:extent cx="5486400" cy="4316908"/>
             <wp:effectExtent l="0" t="0" r="0" b="1270"/>
             <wp:docPr id="9" name="Picture 9" descr="Text&#10;&#10;Description automatically generated with low confidence"/>
@@ -8526,7 +8646,7 @@
         </w:rPr>
         <w:lastRenderedPageBreak/>
         <w:drawing>
-          <wp:inline distT="0" distB="0" distL="0" distR="0" wp14:anchorId="2E1FA0BD" wp14:editId="66FD4F35">
+          <wp:inline distT="0" distB="0" distL="0" distR="0" wp14:anchorId="2E1FA0BD" wp14:editId="35DB2972">
             <wp:extent cx="5486400" cy="5283380"/>
             <wp:effectExtent l="0" t="0" r="0" b="0"/>
             <wp:docPr id="6" name="Picture 6" descr="A picture containing diagram&#10;&#10;Description automatically generated"/>
@@ -8912,7 +9032,7 @@
           <w:noProof/>
         </w:rPr>
         <w:drawing>
-          <wp:inline distT="0" distB="0" distL="0" distR="0" wp14:anchorId="72731C30" wp14:editId="21103EF4">
+          <wp:inline distT="0" distB="0" distL="0" distR="0" wp14:anchorId="72731C30" wp14:editId="36C81BB1">
             <wp:extent cx="5486400" cy="2438670"/>
             <wp:effectExtent l="0" t="0" r="0" b="0"/>
             <wp:docPr id="8" name="Picture 8" descr="Calendar&#10;&#10;Description automatically generated"/>
@@ -9094,7 +9214,7 @@
         </w:rPr>
         <w:lastRenderedPageBreak/>
         <w:drawing>
-          <wp:inline distT="0" distB="0" distL="0" distR="0" wp14:anchorId="7259D498" wp14:editId="7B3DBC5B">
+          <wp:inline distT="0" distB="0" distL="0" distR="0" wp14:anchorId="7259D498" wp14:editId="49114670">
             <wp:extent cx="5486400" cy="4660948"/>
             <wp:effectExtent l="0" t="0" r="0" b="0"/>
             <wp:docPr id="7" name="Picture 7" descr="Diagram&#10;&#10;Description automatically generated"/>

</xml_diff>